<commit_message>
pushing changes for code review
</commit_message>
<xml_diff>
--- a/paper/flux_paper_draft_v2.docx
+++ b/paper/flux_paper_draft_v2.docx
@@ -11,9 +11,9 @@
           <w:szCs w:val="36"/>
         </w:rPr>
       </w:pPr>
-      <w:bookmarkStart w:id="0" w:name="_Hlk127357987"/>
-      <w:bookmarkStart w:id="1" w:name="_Hlk128147151"/>
-      <w:bookmarkEnd w:id="1"/>
+      <w:bookmarkStart w:id="0" w:name="_Hlk128147151"/>
+      <w:bookmarkStart w:id="1" w:name="_Hlk127357987"/>
+      <w:bookmarkEnd w:id="0"/>
       <w:r>
         <w:rPr>
           <w:sz w:val="36"/>
@@ -57,7 +57,7 @@
         <w:t>in Small Watersheds</w:t>
       </w:r>
     </w:p>
-    <w:bookmarkEnd w:id="0"/>
+    <w:bookmarkEnd w:id="1"/>
     <w:p/>
     <w:p>
       <w:r>
@@ -112,58 +112,119 @@
       </w:r>
     </w:p>
     <w:p>
-      <w:bookmarkStart w:id="2" w:name="_Hlk127358001"/>
-      <w:r>
-        <w:t>Solute load is the total net flux of solutes out of a watershed over a period. Computation of annual stream loads are a critical piece of many scientific and management analyses. However, use of these estimates in synthesis science efforts is complicated by differing underlying data quality and estimation methods between sites, periods, and solutes. Using high-frequency sensor data from the Hubbard Brook Experimental Forest, we tested the sensitivity of various load estimation methods to increasingly coarse sampling frequencies. We further tested the accuracy of common methods using synthetic time series, spanning a range of flow regimes and concentration-discharge (</w:t>
+      <w:pPr>
+        <w:pStyle w:val="Heading1"/>
+        <w:rPr>
+          <w:color w:val="000000"/>
+          <w:sz w:val="22"/>
+          <w:szCs w:val="22"/>
+        </w:rPr>
+      </w:pPr>
+      <w:bookmarkStart w:id="2" w:name="_ciptva27pjl" w:colFirst="0" w:colLast="0"/>
+      <w:bookmarkEnd w:id="2"/>
+      <w:r>
+        <w:rPr>
+          <w:color w:val="000000"/>
+          <w:sz w:val="22"/>
+          <w:szCs w:val="22"/>
+        </w:rPr>
+        <w:t>Solute load is the total mass of solutes that leaves a watershed over a given period. These loads help us understand how watershed ecosystems are changing through time, how people are altering biogeochemical processes, and help us make management decisions. Yet, using these estimates at macrosystem-scales (</w:t>
       </w:r>
       <w:proofErr w:type="gramStart"/>
       <w:r>
+        <w:rPr>
+          <w:color w:val="000000"/>
+          <w:sz w:val="22"/>
+          <w:szCs w:val="22"/>
+        </w:rPr>
+        <w:t>e.g.</w:t>
+      </w:r>
+      <w:proofErr w:type="gramEnd"/>
+      <w:r>
+        <w:rPr>
+          <w:color w:val="000000"/>
+          <w:sz w:val="22"/>
+          <w:szCs w:val="22"/>
+        </w:rPr>
+        <w:t xml:space="preserve"> across many sites) is complicated by differences in underlying data quality and estimation methods between sites, periods, and solutes. Using high-frequency sensor data from the Hubbard Brook Experimental Forest, we generated time series of increasingly coarse sampling frequencies, and tested the sensitivity of various load estimation methods. We further tested the accuracy of common methods using synthetic time series, spanning a range of flow regimes and concentration-discharge (</w:t>
+      </w:r>
+      <w:proofErr w:type="gramStart"/>
+      <w:r>
+        <w:rPr>
+          <w:color w:val="000000"/>
+          <w:sz w:val="22"/>
+          <w:szCs w:val="22"/>
+        </w:rPr>
         <w:t>C:Q</w:t>
       </w:r>
       <w:proofErr w:type="gramEnd"/>
       <w:r>
+        <w:rPr>
+          <w:color w:val="000000"/>
+          <w:sz w:val="22"/>
+          <w:szCs w:val="22"/>
+        </w:rPr>
         <w:t xml:space="preserve">) relationships. Lastly, we applied each estimation method to the </w:t>
       </w:r>
       <w:proofErr w:type="spellStart"/>
       <w:r>
-        <w:t>Macrosheds</w:t>
+        <w:rPr>
+          <w:color w:val="000000"/>
+          <w:sz w:val="22"/>
+          <w:szCs w:val="22"/>
+        </w:rPr>
+        <w:t>MacroSheds</w:t>
       </w:r>
       <w:proofErr w:type="spellEnd"/>
       <w:r>
-        <w:t xml:space="preserve"> dataset (macrosheds.org), generating a publicly available dataset of 16,489 site-years of data across 93 sites and 112 solutes. Results from both the data coarsening and synthetic time series experiments indicate that load estimates with high sampling frequency (daily or better) and an informative </w:t>
+        <w:rPr>
+          <w:color w:val="000000"/>
+          <w:sz w:val="22"/>
+          <w:szCs w:val="22"/>
+        </w:rPr>
+        <w:t xml:space="preserve"> dataset (macrosheds.org), generating a publicly available dataset of 16,489 site-years of data across 93 sites and 112 solutes. Results from both the simulated data coarsening and synthetic time series experiments indicate that load estimates with high sampling frequency (daily or better) and an informative </w:t>
       </w:r>
       <w:proofErr w:type="gramStart"/>
       <w:r>
+        <w:rPr>
+          <w:color w:val="000000"/>
+          <w:sz w:val="22"/>
+          <w:szCs w:val="22"/>
+        </w:rPr>
         <w:t>C:Q</w:t>
       </w:r>
       <w:proofErr w:type="gramEnd"/>
       <w:r>
-        <w:t xml:space="preserve"> relationship are well suited for synthesis science efforts (errors within ~10%). Estimates based on coarse underlying data and incomplete </w:t>
+        <w:rPr>
+          <w:color w:val="000000"/>
+          <w:sz w:val="22"/>
+          <w:szCs w:val="22"/>
+        </w:rPr>
+        <w:t xml:space="preserve"> relationship are well suited for synthesis science efforts (errors within ~10%). Estimates based on coarse (biweekly or coarser) underlying data and incomplete </w:t>
       </w:r>
       <w:proofErr w:type="gramStart"/>
       <w:r>
+        <w:rPr>
+          <w:color w:val="000000"/>
+          <w:sz w:val="22"/>
+          <w:szCs w:val="22"/>
+        </w:rPr>
         <w:t>C:Q</w:t>
       </w:r>
       <w:proofErr w:type="gramEnd"/>
       <w:r>
-        <w:t xml:space="preserve"> relationships showed large enough error (&gt;50%) that they would be misleading if included in synthesis efforts. Our results suggest that synthesis scientists interested using load estimates should first consider (1) the sensitivity of their analysis to changes in load magnitudes, (2) the underlying data frequency used to generate estimates, (3) the </w:t>
-      </w:r>
-      <w:proofErr w:type="gramStart"/>
-      <w:r>
-        <w:t>C:Q</w:t>
-      </w:r>
-      <w:proofErr w:type="gramEnd"/>
-      <w:r>
-        <w:t xml:space="preserve"> relationship of their solute of interest, and (4) their confidence in the completeness of that C:Q relationship over the period.</w:t>
+        <w:rPr>
+          <w:color w:val="000000"/>
+          <w:sz w:val="22"/>
+          <w:szCs w:val="22"/>
+        </w:rPr>
+        <w:t xml:space="preserve"> relationships showed large enough error (&gt;50%) to suggest they would be misleading if included in synthesis efforts. Our results suggest that scientists interested in comparing load estimates should first consider (1)  sensitivity of their analysis to changes in load magnitudes, (2) the underlying data frequency used to generate estimates, (3) the C:Q relationship of their solute of interest, and (4) their confidence in the completeness of that C:Q relationship over the period.</w:t>
       </w:r>
     </w:p>
     <w:p>
       <w:pPr>
         <w:pStyle w:val="Heading1"/>
       </w:pPr>
-      <w:bookmarkStart w:id="3" w:name="_ciptva27pjl" w:colFirst="0" w:colLast="0"/>
-      <w:bookmarkEnd w:id="2"/>
-      <w:bookmarkEnd w:id="3"/>
       <w:r>
         <w:t>Introduction</w:t>
       </w:r>
@@ -173,27 +234,24 @@
         <w:t>Annual stream load is the mass of solutes or sediments that move past a point in a stream during a water year.</w:t>
       </w:r>
       <w:r>
+        <w:t xml:space="preserve"> Quantifying how and when solutes move out of watersheds gives researchers key insights into how a watershed functions as a system. </w:t>
+      </w:r>
+      <w:r>
         <w:t xml:space="preserve"> </w:t>
       </w:r>
       <w:r>
-        <w:t xml:space="preserve">Quantifying how and when solutes move out of watersheds gives researchers key insights into how a watershed functions as a system. </w:t>
+        <w:t>Estimates of solute loads are</w:t>
+      </w:r>
+      <w:r>
+        <w:t xml:space="preserve"> a foundational measure </w:t>
+      </w:r>
+      <w:r>
+        <w:t>of a watershed’s ability to retain nutrients, weather bedrock, and other critical watershed-ecosystem functions.</w:t>
       </w:r>
       <w:r>
         <w:t xml:space="preserve"> </w:t>
       </w:r>
       <w:r>
-        <w:t>Estimates of solute loads are</w:t>
-      </w:r>
-      <w:r>
-        <w:t xml:space="preserve"> a foundational measure </w:t>
-      </w:r>
-      <w:r>
-        <w:t>of a watershed’s ability to retain nutrients, weather bedrock, and other critical watershed-ecosystem functions.</w:t>
-      </w:r>
-      <w:r>
-        <w:t xml:space="preserve"> </w:t>
-      </w:r>
-      <w:r>
         <w:t>Researchers interested in nutrients rely on estimates of solute export to compare watershed function in paired catchment studies (such as Bormann et al, 1968; Likens et al, 1970; Likens et al, 2006). Geochemists use load estimates to constrain in-watershed weathering rates (</w:t>
       </w:r>
       <w:proofErr w:type="spellStart"/>
@@ -202,16 +260,17 @@
       </w:r>
       <w:proofErr w:type="spellEnd"/>
       <w:r>
-        <w:t xml:space="preserve"> et al, 1999; Maher and Chamberlain, 2104). Land managers and government decision makers rely on accurate estimation of solute loads to write and apply policy (USEPA, 2000; Schilling et al, 2017). </w:t>
+        <w:t xml:space="preserve"> et al, 1999; Maher and Chamberlain, 2104). </w:t>
+      </w:r>
+      <w:r>
+        <w:lastRenderedPageBreak/>
+        <w:t xml:space="preserve">Land managers and government decision makers rely on accurate estimation of solute loads to write and apply policy (USEPA, 2000; Schilling et al, 2017). </w:t>
       </w:r>
     </w:p>
     <w:p/>
     <w:p>
       <w:r>
-        <w:t>True solute loads are calculated as</w:t>
-      </w:r>
-      <w:r>
-        <w:t xml:space="preserve"> </w:t>
+        <w:t xml:space="preserve">True solute loads are calculated as </w:t>
       </w:r>
       <w:r>
         <w:t>the product of the solute’s concentration and streamflow, integrated</w:t>
@@ -291,13 +350,7 @@
                 <w:rPr>
                   <w:rFonts w:ascii="Cambria Math" w:hAnsi="Cambria Math"/>
                 </w:rPr>
-                <m:t>equation</m:t>
-              </m:r>
-              <m:r>
-                <w:rPr>
-                  <w:rFonts w:ascii="Cambria Math" w:hAnsi="Cambria Math"/>
-                </w:rPr>
-                <m:t xml:space="preserve"> 1</m:t>
+                <m:t>equation 1</m:t>
               </m:r>
             </m:e>
           </m:d>
@@ -305,19 +358,7 @@
             <w:rPr>
               <w:rFonts w:ascii="Cambria Math" w:hAnsi="Cambria Math"/>
             </w:rPr>
-            <m:t xml:space="preserve">    </m:t>
-          </m:r>
-          <m:r>
-            <w:rPr>
-              <w:rFonts w:ascii="Cambria Math" w:hAnsi="Cambria Math"/>
-            </w:rPr>
-            <m:t>L</m:t>
-          </m:r>
-          <m:r>
-            <w:rPr>
-              <w:rFonts w:ascii="Cambria Math" w:hAnsi="Cambria Math"/>
-            </w:rPr>
-            <m:t xml:space="preserve">= </m:t>
+            <m:t xml:space="preserve">    L= </m:t>
           </m:r>
           <m:nary>
             <m:naryPr>
@@ -592,13 +633,7 @@
         <w:t>In recent decades, the technology to monitor water chemistry via high-frequency sondes have become cost-effective enough (for a limited range of solutes) to be measured at the same frequencies as discharge is modeled</w:t>
       </w:r>
       <w:r>
-        <w:t xml:space="preserve"> (</w:t>
-      </w:r>
-      <w:r>
-        <w:t xml:space="preserve">Kirchner et al, 2004; </w:t>
-      </w:r>
-      <w:r>
-        <w:t>Pellerin et al, 2014)</w:t>
+        <w:t xml:space="preserve"> (Kirchner et al, 2004; Pellerin et al, 2014)</w:t>
       </w:r>
       <w:r>
         <w:t xml:space="preserve">. However, for researchers interested in </w:t>
@@ -618,13 +653,7 @@
       </w:r>
       <w:proofErr w:type="spellEnd"/>
       <w:r>
-        <w:t xml:space="preserve"> et al, 2016). While some methods are more appropriate than others for a given system and solute, it is impossible to know with confidence what was missed in years sampled infrequently in the past compared to those sampled near-continuously in the present </w:t>
-      </w:r>
-      <w:r>
-        <w:t>(Richards and Holloway, 1986; Appling et al, 2015; Nava et al, 2019)</w:t>
-      </w:r>
-      <w:r>
-        <w:t xml:space="preserve">. </w:t>
+        <w:t xml:space="preserve"> et al, 2016). While some methods are more appropriate than others for a given system and solute, it is impossible to know with confidence what was missed in years sampled infrequently in the past compared to those sampled near-continuously in the present (Richards and Holloway, 1986; Appling et al, 2015; Nava et al, 2019). </w:t>
       </w:r>
       <w:r>
         <w:t xml:space="preserve">This puts </w:t>
@@ -661,7 +690,6 @@
     <w:p/>
     <w:p>
       <w:r>
-        <w:lastRenderedPageBreak/>
         <w:t>The challenges outlined above, arising from underlying data quality and estimation methodology, are only exacerbated when expanding scope from a single site and solute to many</w:t>
       </w:r>
       <w:r>
@@ -722,10 +750,7 @@
         <w:t xml:space="preserve"> (</w:t>
       </w:r>
       <w:r>
-        <w:t>Richards and Holloway, 1986</w:t>
-      </w:r>
-      <w:r>
-        <w:t xml:space="preserve">; </w:t>
+        <w:t xml:space="preserve">Richards and Holloway, 1986; </w:t>
       </w:r>
       <w:r>
         <w:t>Appling et al 2015</w:t>
@@ -772,10 +797,7 @@
         <w:t xml:space="preserve"> (</w:t>
       </w:r>
       <w:r>
-        <w:t>Pellerin et al, 2014</w:t>
-      </w:r>
-      <w:r>
-        <w:t xml:space="preserve">, </w:t>
+        <w:t xml:space="preserve">Pellerin et al, 2014, </w:t>
       </w:r>
       <w:r>
         <w:t>Appling et al, 2016; Schilling et al, 2017</w:t>
@@ -871,13 +893,13 @@
       <w:pPr>
         <w:pStyle w:val="Heading1"/>
       </w:pPr>
-      <w:bookmarkStart w:id="4" w:name="_lrhxx437idz0" w:colFirst="0" w:colLast="0"/>
+      <w:bookmarkStart w:id="3" w:name="_lrhxx437idz0" w:colFirst="0" w:colLast="0"/>
+      <w:bookmarkEnd w:id="3"/>
+      <w:r>
+        <w:t>Methods</w:t>
+      </w:r>
+      <w:bookmarkStart w:id="4" w:name="_aplhlhcwso1h" w:colFirst="0" w:colLast="0"/>
       <w:bookmarkEnd w:id="4"/>
-      <w:r>
-        <w:t>Methods</w:t>
-      </w:r>
-      <w:bookmarkStart w:id="5" w:name="_aplhlhcwso1h" w:colFirst="0" w:colLast="0"/>
-      <w:bookmarkEnd w:id="5"/>
     </w:p>
     <w:p>
       <w:r>
@@ -999,10 +1021,7 @@
     </w:p>
     <w:p>
       <w:r>
-        <w:t>Linear inter</w:t>
-      </w:r>
-      <w:r>
-        <w:t xml:space="preserve">polation was performed by linearly interpolating sampled chemistry values to match </w:t>
+        <w:t xml:space="preserve">Linear interpolation was performed by linearly interpolating sampled chemistry values to match </w:t>
       </w:r>
       <w:r>
         <w:t>the</w:t>
@@ -1055,13 +1074,7 @@
                 <w:rPr>
                   <w:rFonts w:ascii="Cambria Math" w:hAnsi="Cambria Math"/>
                 </w:rPr>
-                <m:t>equation</m:t>
-              </m:r>
-              <m:r>
-                <w:rPr>
-                  <w:rFonts w:ascii="Cambria Math" w:hAnsi="Cambria Math"/>
-                </w:rPr>
-                <m:t xml:space="preserve"> 2</m:t>
+                <m:t>equation 2</m:t>
               </m:r>
             </m:e>
           </m:d>
@@ -1069,19 +1082,7 @@
             <w:rPr>
               <w:rFonts w:ascii="Cambria Math" w:hAnsi="Cambria Math"/>
             </w:rPr>
-            <m:t xml:space="preserve">     </m:t>
-          </m:r>
-          <m:r>
-            <w:rPr>
-              <w:rFonts w:ascii="Cambria Math" w:hAnsi="Cambria Math"/>
-            </w:rPr>
-            <m:t>L</m:t>
-          </m:r>
-          <m:r>
-            <w:rPr>
-              <w:rFonts w:ascii="Cambria Math" w:hAnsi="Cambria Math"/>
-            </w:rPr>
-            <m:t xml:space="preserve"> = </m:t>
+            <m:t xml:space="preserve">     L = </m:t>
           </m:r>
           <m:nary>
             <m:naryPr>
@@ -1097,13 +1098,7 @@
                 <w:rPr>
                   <w:rFonts w:ascii="Cambria Math" w:hAnsi="Cambria Math"/>
                 </w:rPr>
-                <m:t>i</m:t>
-              </m:r>
-              <m:r>
-                <w:rPr>
-                  <w:rFonts w:ascii="Cambria Math" w:hAnsi="Cambria Math"/>
-                </w:rPr>
-                <m:t xml:space="preserve"> = 1</m:t>
+                <m:t>i = 1</m:t>
               </m:r>
             </m:sub>
             <m:sup>
@@ -1454,13 +1449,7 @@
                 <w:rPr>
                   <w:rFonts w:ascii="Cambria Math" w:hAnsi="Cambria Math"/>
                 </w:rPr>
-                <m:t>equation</m:t>
-              </m:r>
-              <m:r>
-                <w:rPr>
-                  <w:rFonts w:ascii="Cambria Math" w:hAnsi="Cambria Math"/>
-                </w:rPr>
-                <m:t xml:space="preserve"> 3</m:t>
+                <m:t>equation 3</m:t>
               </m:r>
             </m:e>
           </m:d>
@@ -1468,25 +1457,7 @@
             <w:rPr>
               <w:rFonts w:ascii="Cambria Math" w:hAnsi="Cambria Math"/>
             </w:rPr>
-            <m:t xml:space="preserve">    </m:t>
-          </m:r>
-          <m:r>
-            <w:rPr>
-              <w:rFonts w:ascii="Cambria Math" w:hAnsi="Cambria Math"/>
-            </w:rPr>
-            <m:t>L</m:t>
-          </m:r>
-          <m:r>
-            <w:rPr>
-              <w:rFonts w:ascii="Cambria Math" w:hAnsi="Cambria Math"/>
-            </w:rPr>
-            <m:t>=</m:t>
-          </m:r>
-          <m:r>
-            <w:rPr>
-              <w:rFonts w:ascii="Cambria Math" w:hAnsi="Cambria Math"/>
-            </w:rPr>
-            <m:t>Q</m:t>
+            <m:t xml:space="preserve">    L=Q</m:t>
           </m:r>
           <m:f>
             <m:fPr>
@@ -1566,13 +1537,7 @@
                     <w:rPr>
                       <w:rFonts w:ascii="Cambria Math" w:hAnsi="Cambria Math"/>
                     </w:rPr>
-                    <m:t>1+</m:t>
-                  </m:r>
-                  <m:r>
-                    <w:rPr>
-                      <w:rFonts w:ascii="Cambria Math" w:hAnsi="Cambria Math"/>
-                    </w:rPr>
-                    <m:t>n</m:t>
+                    <m:t>1+n</m:t>
                   </m:r>
                   <m:d>
                     <m:dPr>
@@ -1600,37 +1565,7 @@
                             <w:rPr>
                               <w:rFonts w:ascii="Cambria Math" w:hAnsi="Cambria Math"/>
                             </w:rPr>
-                            <m:t>Cov</m:t>
-                          </m:r>
-                          <m:r>
-                            <w:rPr>
-                              <w:rFonts w:ascii="Cambria Math" w:hAnsi="Cambria Math"/>
-                            </w:rPr>
-                            <m:t>(</m:t>
-                          </m:r>
-                          <m:r>
-                            <w:rPr>
-                              <w:rFonts w:ascii="Cambria Math" w:hAnsi="Cambria Math"/>
-                            </w:rPr>
-                            <m:t>l</m:t>
-                          </m:r>
-                          <m:r>
-                            <w:rPr>
-                              <w:rFonts w:ascii="Cambria Math" w:hAnsi="Cambria Math"/>
-                            </w:rPr>
-                            <m:t>,</m:t>
-                          </m:r>
-                          <m:r>
-                            <w:rPr>
-                              <w:rFonts w:ascii="Cambria Math" w:hAnsi="Cambria Math"/>
-                            </w:rPr>
-                            <m:t>Q</m:t>
-                          </m:r>
-                          <m:r>
-                            <w:rPr>
-                              <w:rFonts w:ascii="Cambria Math" w:hAnsi="Cambria Math"/>
-                            </w:rPr>
-                            <m:t>)</m:t>
+                            <m:t>Cov(l,Q)</m:t>
                           </m:r>
                         </m:num>
                         <m:den>
@@ -1688,13 +1623,7 @@
                     <w:rPr>
                       <w:rFonts w:ascii="Cambria Math" w:hAnsi="Cambria Math"/>
                     </w:rPr>
-                    <m:t>1+</m:t>
-                  </m:r>
-                  <m:r>
-                    <w:rPr>
-                      <w:rFonts w:ascii="Cambria Math" w:hAnsi="Cambria Math"/>
-                    </w:rPr>
-                    <m:t>n</m:t>
+                    <m:t>1+n</m:t>
                   </m:r>
                   <m:d>
                     <m:dPr>
@@ -1722,37 +1651,7 @@
                             <w:rPr>
                               <w:rFonts w:ascii="Cambria Math" w:hAnsi="Cambria Math"/>
                             </w:rPr>
-                            <m:t>Cov</m:t>
-                          </m:r>
-                          <m:r>
-                            <w:rPr>
-                              <w:rFonts w:ascii="Cambria Math" w:hAnsi="Cambria Math"/>
-                            </w:rPr>
-                            <m:t>(</m:t>
-                          </m:r>
-                          <m:r>
-                            <w:rPr>
-                              <w:rFonts w:ascii="Cambria Math" w:hAnsi="Cambria Math"/>
-                            </w:rPr>
-                            <m:t>l</m:t>
-                          </m:r>
-                          <m:r>
-                            <w:rPr>
-                              <w:rFonts w:ascii="Cambria Math" w:hAnsi="Cambria Math"/>
-                            </w:rPr>
-                            <m:t>,</m:t>
-                          </m:r>
-                          <m:r>
-                            <w:rPr>
-                              <w:rFonts w:ascii="Cambria Math" w:hAnsi="Cambria Math"/>
-                            </w:rPr>
-                            <m:t>Q</m:t>
-                          </m:r>
-                          <m:r>
-                            <w:rPr>
-                              <w:rFonts w:ascii="Cambria Math" w:hAnsi="Cambria Math"/>
-                            </w:rPr>
-                            <m:t>)</m:t>
+                            <m:t>Cov(l,Q)</m:t>
                           </m:r>
                         </m:num>
                         <m:den>
@@ -2062,16 +1961,16 @@
       <w:pPr>
         <w:pStyle w:val="Heading2"/>
       </w:pPr>
-      <w:bookmarkStart w:id="6" w:name="_knotzw5xttbb" w:colFirst="0" w:colLast="0"/>
-      <w:bookmarkEnd w:id="6"/>
+      <w:bookmarkStart w:id="5" w:name="_knotzw5xttbb" w:colFirst="0" w:colLast="0"/>
+      <w:bookmarkEnd w:id="5"/>
       <w:r>
         <w:lastRenderedPageBreak/>
         <w:t>Data Coarsening</w:t>
       </w:r>
     </w:p>
     <w:p>
-      <w:bookmarkStart w:id="7" w:name="_7z63s9t5afzj" w:colFirst="0" w:colLast="0"/>
-      <w:bookmarkEnd w:id="7"/>
+      <w:bookmarkStart w:id="6" w:name="_7z63s9t5afzj" w:colFirst="0" w:colLast="0"/>
+      <w:bookmarkEnd w:id="6"/>
       <w:r>
         <w:t xml:space="preserve">To </w:t>
       </w:r>
@@ -2422,13 +2321,10 @@
       <w:pPr>
         <w:pStyle w:val="Heading2"/>
       </w:pPr>
-      <w:bookmarkStart w:id="8" w:name="_5ral7wsjxr4o" w:colFirst="0" w:colLast="0"/>
-      <w:bookmarkEnd w:id="8"/>
-      <w:r>
-        <w:t>Sy</w:t>
-      </w:r>
-      <w:r>
-        <w:t>nthetic Time Series</w:t>
+      <w:bookmarkStart w:id="7" w:name="_5ral7wsjxr4o" w:colFirst="0" w:colLast="0"/>
+      <w:bookmarkEnd w:id="7"/>
+      <w:r>
+        <w:t>Synthetic Time Series</w:t>
       </w:r>
     </w:p>
     <w:p>
@@ -2550,13 +2446,7 @@
         <w:t>variation in solute concentration is low and does not vary with streamflow</w:t>
       </w:r>
       <w:r>
-        <w:t xml:space="preserve"> </w:t>
-      </w:r>
-      <w:r>
-        <w:t>(Godsey et al, 2009</w:t>
-      </w:r>
-      <w:r>
-        <w:t>)</w:t>
+        <w:t xml:space="preserve"> (Godsey et al, 2009)</w:t>
       </w:r>
       <w:r>
         <w:t xml:space="preserve">. Solutes can also display no pattern with </w:t>
@@ -2589,20 +2479,11 @@
       </w:r>
       <w:proofErr w:type="spellStart"/>
       <w:r>
-        <w:t>Mo</w:t>
-      </w:r>
-      <w:r>
-        <w:t>a</w:t>
-      </w:r>
-      <w:r>
-        <w:t>tar</w:t>
+        <w:t>Moatar</w:t>
       </w:r>
       <w:proofErr w:type="spellEnd"/>
       <w:r>
-        <w:t xml:space="preserve"> et al, 2017</w:t>
-      </w:r>
-      <w:r>
-        <w:t xml:space="preserve">; </w:t>
+        <w:t xml:space="preserve"> et al, 2017; </w:t>
       </w:r>
       <w:r>
         <w:t>Godsey et al, 20</w:t>
@@ -2741,13 +2622,7 @@
                 <w:rPr>
                   <w:rFonts w:ascii="Cambria Math" w:hAnsi="Cambria Math"/>
                 </w:rPr>
-                <m:t>equation</m:t>
-              </m:r>
-              <m:r>
-                <w:rPr>
-                  <w:rFonts w:ascii="Cambria Math" w:hAnsi="Cambria Math"/>
-                </w:rPr>
-                <m:t xml:space="preserve"> 4</m:t>
+                <m:t>equation 4</m:t>
               </m:r>
             </m:e>
           </m:d>
@@ -2859,19 +2734,7 @@
             <w:rPr>
               <w:rFonts w:ascii="Cambria Math" w:hAnsi="Cambria Math"/>
             </w:rPr>
-            <m:t>+</m:t>
-          </m:r>
-          <m:r>
-            <w:rPr>
-              <w:rFonts w:ascii="Cambria Math" w:hAnsi="Cambria Math"/>
-            </w:rPr>
-            <m:t>k</m:t>
-          </m:r>
-          <m:r>
-            <w:rPr>
-              <w:rFonts w:ascii="Cambria Math" w:hAnsi="Cambria Math"/>
-            </w:rPr>
-            <m:t>)</m:t>
+            <m:t>+k)</m:t>
           </m:r>
           <m:f>
             <m:fPr>
@@ -2899,13 +2762,7 @@
                     <w:rPr>
                       <w:rFonts w:ascii="Cambria Math" w:hAnsi="Cambria Math"/>
                     </w:rPr>
-                    <m:t>i</m:t>
-                  </m:r>
-                  <m:r>
-                    <w:rPr>
-                      <w:rFonts w:ascii="Cambria Math" w:hAnsi="Cambria Math"/>
-                    </w:rPr>
-                    <m:t>=1</m:t>
+                    <m:t>i=1</m:t>
                   </m:r>
                 </m:sub>
                 <m:sup>
@@ -2943,13 +2800,7 @@
                     <w:rPr>
                       <w:rFonts w:ascii="Cambria Math" w:hAnsi="Cambria Math"/>
                     </w:rPr>
-                    <m:t>i</m:t>
-                  </m:r>
-                  <m:r>
-                    <w:rPr>
-                      <w:rFonts w:ascii="Cambria Math" w:hAnsi="Cambria Math"/>
-                    </w:rPr>
-                    <m:t>=1</m:t>
+                    <m:t>i=1</m:t>
                   </m:r>
                 </m:sub>
                 <m:sup>
@@ -3189,13 +3040,7 @@
                 <w:rPr>
                   <w:rFonts w:ascii="Cambria Math" w:hAnsi="Cambria Math"/>
                 </w:rPr>
-                <m:t>equation</m:t>
-              </m:r>
-              <m:r>
-                <w:rPr>
-                  <w:rFonts w:ascii="Cambria Math" w:hAnsi="Cambria Math"/>
-                </w:rPr>
-                <m:t xml:space="preserve"> 5</m:t>
+                <m:t>equation 5</m:t>
               </m:r>
             </m:e>
           </m:d>
@@ -3315,19 +3160,7 @@
             <w:rPr>
               <w:rFonts w:ascii="Cambria Math" w:hAnsi="Cambria Math"/>
             </w:rPr>
-            <m:t>+</m:t>
-          </m:r>
-          <m:r>
-            <w:rPr>
-              <w:rFonts w:ascii="Cambria Math" w:hAnsi="Cambria Math"/>
-            </w:rPr>
-            <m:t>k</m:t>
-          </m:r>
-          <m:r>
-            <w:rPr>
-              <w:rFonts w:ascii="Cambria Math" w:hAnsi="Cambria Math"/>
-            </w:rPr>
-            <m:t>)</m:t>
+            <m:t>+k)</m:t>
           </m:r>
           <m:f>
             <m:fPr>
@@ -3355,13 +3188,7 @@
                     <w:rPr>
                       <w:rFonts w:ascii="Cambria Math" w:hAnsi="Cambria Math"/>
                     </w:rPr>
-                    <m:t>i</m:t>
-                  </m:r>
-                  <m:r>
-                    <w:rPr>
-                      <w:rFonts w:ascii="Cambria Math" w:hAnsi="Cambria Math"/>
-                    </w:rPr>
-                    <m:t>=1</m:t>
+                    <m:t>i=1</m:t>
                   </m:r>
                 </m:sub>
                 <m:sup>
@@ -3399,13 +3226,7 @@
                     <w:rPr>
                       <w:rFonts w:ascii="Cambria Math" w:hAnsi="Cambria Math"/>
                     </w:rPr>
-                    <m:t>i</m:t>
-                  </m:r>
-                  <m:r>
-                    <w:rPr>
-                      <w:rFonts w:ascii="Cambria Math" w:hAnsi="Cambria Math"/>
-                    </w:rPr>
-                    <m:t>=1</m:t>
+                    <m:t>i=1</m:t>
                   </m:r>
                 </m:sub>
                 <m:sup>
@@ -3476,13 +3297,7 @@
                 <w:rPr>
                   <w:rFonts w:ascii="Cambria Math" w:hAnsi="Cambria Math"/>
                 </w:rPr>
-                <m:t>equation</m:t>
-              </m:r>
-              <m:r>
-                <w:rPr>
-                  <w:rFonts w:ascii="Cambria Math" w:hAnsi="Cambria Math"/>
-                </w:rPr>
-                <m:t xml:space="preserve"> 6</m:t>
+                <m:t>equation 6</m:t>
               </m:r>
             </m:e>
           </m:d>
@@ -3602,19 +3417,7 @@
             <w:rPr>
               <w:rFonts w:ascii="Cambria Math" w:hAnsi="Cambria Math"/>
             </w:rPr>
-            <m:t>+</m:t>
-          </m:r>
-          <m:r>
-            <w:rPr>
-              <w:rFonts w:ascii="Cambria Math" w:hAnsi="Cambria Math"/>
-            </w:rPr>
-            <m:t>k</m:t>
-          </m:r>
-          <m:r>
-            <w:rPr>
-              <w:rFonts w:ascii="Cambria Math" w:hAnsi="Cambria Math"/>
-            </w:rPr>
-            <m:t>)</m:t>
+            <m:t>+k)</m:t>
           </m:r>
           <m:f>
             <m:fPr>
@@ -3642,13 +3445,7 @@
                     <w:rPr>
                       <w:rFonts w:ascii="Cambria Math" w:hAnsi="Cambria Math"/>
                     </w:rPr>
-                    <m:t>i</m:t>
-                  </m:r>
-                  <m:r>
-                    <w:rPr>
-                      <w:rFonts w:ascii="Cambria Math" w:hAnsi="Cambria Math"/>
-                    </w:rPr>
-                    <m:t>=1</m:t>
+                    <m:t>i=1</m:t>
                   </m:r>
                 </m:sub>
                 <m:sup>
@@ -3686,13 +3483,7 @@
                     <w:rPr>
                       <w:rFonts w:ascii="Cambria Math" w:hAnsi="Cambria Math"/>
                     </w:rPr>
-                    <m:t>i</m:t>
-                  </m:r>
-                  <m:r>
-                    <w:rPr>
-                      <w:rFonts w:ascii="Cambria Math" w:hAnsi="Cambria Math"/>
-                    </w:rPr>
-                    <m:t>=1</m:t>
+                    <m:t>i=1</m:t>
                   </m:r>
                 </m:sub>
                 <m:sup>
@@ -3960,13 +3751,7 @@
                 <w:rPr>
                   <w:rFonts w:ascii="Cambria Math" w:hAnsi="Cambria Math"/>
                 </w:rPr>
-                <m:t>equation</m:t>
-              </m:r>
-              <m:r>
-                <w:rPr>
-                  <w:rFonts w:ascii="Cambria Math" w:hAnsi="Cambria Math"/>
-                </w:rPr>
-                <m:t xml:space="preserve"> 7</m:t>
+                <m:t>equation 7</m:t>
               </m:r>
             </m:e>
           </m:d>
@@ -4038,13 +3823,7 @@
                 <w:rPr>
                   <w:rFonts w:ascii="Cambria Math" w:hAnsi="Cambria Math"/>
                 </w:rPr>
-                <m:t>log</m:t>
-              </m:r>
-              <m:r>
-                <w:rPr>
-                  <w:rFonts w:ascii="Cambria Math" w:hAnsi="Cambria Math"/>
-                </w:rPr>
-                <m:t>10</m:t>
+                <m:t>log10</m:t>
               </m:r>
               <m:d>
                 <m:dPr>
@@ -4096,13 +3875,7 @@
                 <w:rPr>
                   <w:rFonts w:ascii="Cambria Math" w:hAnsi="Cambria Math"/>
                 </w:rPr>
-                <m:t>-</m:t>
-              </m:r>
-              <m:r>
-                <w:rPr>
-                  <w:rFonts w:ascii="Cambria Math" w:hAnsi="Cambria Math"/>
-                </w:rPr>
-                <m:t>1</m:t>
+                <m:t>-1</m:t>
               </m:r>
             </m:sup>
           </m:sSup>
@@ -4143,13 +3916,7 @@
                 <w:rPr>
                   <w:rFonts w:ascii="Cambria Math" w:hAnsi="Cambria Math"/>
                 </w:rPr>
-                <m:t>equation</m:t>
-              </m:r>
-              <m:r>
-                <w:rPr>
-                  <w:rFonts w:ascii="Cambria Math" w:hAnsi="Cambria Math"/>
-                </w:rPr>
-                <m:t xml:space="preserve"> 8</m:t>
+                <m:t>equation 8</m:t>
               </m:r>
             </m:e>
           </m:d>
@@ -4221,13 +3988,7 @@
                 <w:rPr>
                   <w:rFonts w:ascii="Cambria Math" w:hAnsi="Cambria Math"/>
                 </w:rPr>
-                <m:t>log</m:t>
-              </m:r>
-              <m:r>
-                <w:rPr>
-                  <w:rFonts w:ascii="Cambria Math" w:hAnsi="Cambria Math"/>
-                </w:rPr>
-                <m:t>10</m:t>
+                <m:t>log10</m:t>
               </m:r>
               <m:d>
                 <m:dPr>
@@ -4253,13 +4014,7 @@
                         <w:rPr>
                           <w:rFonts w:ascii="Cambria Math" w:hAnsi="Cambria Math"/>
                         </w:rPr>
-                        <m:t>-</m:t>
-                      </m:r>
-                      <m:r>
-                        <w:rPr>
-                          <w:rFonts w:ascii="Cambria Math" w:hAnsi="Cambria Math"/>
-                        </w:rPr>
-                        <m:t>Q</m:t>
+                        <m:t>-Q</m:t>
                       </m:r>
                     </m:e>
                     <m:sub>
@@ -4535,8 +4290,8 @@
       <w:r>
         <w:t>Methods were applied individually to solutes at the site-year level.</w:t>
       </w:r>
-      <w:bookmarkStart w:id="9" w:name="_biju9iaat9tp" w:colFirst="0" w:colLast="0"/>
-      <w:bookmarkEnd w:id="9"/>
+      <w:bookmarkStart w:id="8" w:name="_biju9iaat9tp" w:colFirst="0" w:colLast="0"/>
+      <w:bookmarkEnd w:id="8"/>
       <w:r>
         <w:t xml:space="preserve"> A simplified application of the </w:t>
       </w:r>
@@ -4564,8 +4319,8 @@
       <w:pPr>
         <w:pStyle w:val="Heading2"/>
       </w:pPr>
-      <w:bookmarkStart w:id="10" w:name="_ys85qofh9pfw" w:colFirst="0" w:colLast="0"/>
-      <w:bookmarkEnd w:id="10"/>
+      <w:bookmarkStart w:id="9" w:name="_ys85qofh9pfw" w:colFirst="0" w:colLast="0"/>
+      <w:bookmarkEnd w:id="9"/>
       <w:r>
         <w:t xml:space="preserve">Case Study of </w:t>
       </w:r>
@@ -4734,13 +4489,7 @@
         <w:rPr>
           <w:color w:val="auto"/>
         </w:rPr>
-        <w:t xml:space="preserve"> </w:t>
-      </w:r>
-      <w:r>
-        <w:rPr>
-          <w:color w:val="auto"/>
-        </w:rPr>
-        <w:t>taken from Hubbard Brook watershed 3</w:t>
+        <w:t xml:space="preserve"> taken from Hubbard Brook watershed 3</w:t>
       </w:r>
       <w:r>
         <w:rPr>
@@ -4877,8 +4626,8 @@
         <w:pStyle w:val="Heading2"/>
         <w:jc w:val="center"/>
       </w:pPr>
-      <w:bookmarkStart w:id="11" w:name="_xf47kbk9akd7" w:colFirst="0" w:colLast="0"/>
-      <w:bookmarkEnd w:id="11"/>
+      <w:bookmarkStart w:id="10" w:name="_xf47kbk9akd7" w:colFirst="0" w:colLast="0"/>
+      <w:bookmarkEnd w:id="10"/>
       <w:r>
         <w:rPr>
           <w:noProof/>
@@ -5067,8 +4816,8 @@
         </w:rPr>
         <w:t>yellow. Note that the linear interpolation generally performs best for this year of data. All methods, excluding the rating method, provided good quality estimates with weekly or finer data frequency.</w:t>
       </w:r>
-      <w:bookmarkStart w:id="12" w:name="_bxc6555yhqp" w:colFirst="0" w:colLast="0"/>
-      <w:bookmarkEnd w:id="12"/>
+      <w:bookmarkStart w:id="11" w:name="_bxc6555yhqp" w:colFirst="0" w:colLast="0"/>
+      <w:bookmarkEnd w:id="11"/>
     </w:p>
     <w:p/>
     <w:p>
@@ -5595,13 +5344,7 @@
         <w:rPr>
           <w:color w:val="auto"/>
         </w:rPr>
-        <w:t xml:space="preserve"> </w:t>
-      </w:r>
-      <w:r>
-        <w:rPr>
-          <w:color w:val="auto"/>
-        </w:rPr>
-        <w:t xml:space="preserve">The complete load calculations from each solute and site-year of </w:t>
+        <w:t xml:space="preserve"> The complete load calculations from each solute and site-year of </w:t>
       </w:r>
       <w:proofErr w:type="spellStart"/>
       <w:r>
@@ -5623,8 +5366,8 @@
       <w:pPr>
         <w:pStyle w:val="Heading1"/>
       </w:pPr>
-      <w:bookmarkStart w:id="13" w:name="_biid7paqva1g" w:colFirst="0" w:colLast="0"/>
-      <w:bookmarkEnd w:id="13"/>
+      <w:bookmarkStart w:id="12" w:name="_biid7paqva1g" w:colFirst="0" w:colLast="0"/>
+      <w:bookmarkEnd w:id="12"/>
       <w:r>
         <w:t>Discussion</w:t>
       </w:r>
@@ -5685,10 +5428,7 @@
         <w:t xml:space="preserve">a defensible selection of load estimation methods. </w:t>
       </w:r>
       <w:r>
-        <w:t>As shown in figure 6, other single, methods also provide reasonable estimates. However, it would be difficult to confidently assess their relative effectiveness without a sensor derived ‘truth’ for comparison</w:t>
-      </w:r>
-      <w:r>
-        <w:t>.</w:t>
+        <w:t>As shown in figure 6, other single, methods also provide reasonable estimates. However, it would be difficult to confidently assess their relative effectiveness without a sensor derived ‘truth’ for comparison.</w:t>
       </w:r>
     </w:p>
     <w:p>
@@ -6368,24 +6108,14 @@
       <w:r>
         <w:t xml:space="preserve">Figure </w:t>
       </w:r>
-      <w:r>
-        <w:fldChar w:fldCharType="begin"/>
-      </w:r>
-      <w:r>
-        <w:instrText xml:space="preserve"> SEQ Figure \* ARABIC </w:instrText>
-      </w:r>
-      <w:r>
-        <w:fldChar w:fldCharType="separate"/>
-      </w:r>
-      <w:r>
-        <w:rPr>
-          <w:noProof/>
-        </w:rPr>
-        <w:t>6</w:t>
-      </w:r>
-      <w:r>
-        <w:fldChar w:fldCharType="end"/>
-      </w:r>
+      <w:fldSimple w:instr=" SEQ Figure \* ARABIC ">
+        <w:r>
+          <w:rPr>
+            <w:noProof/>
+          </w:rPr>
+          <w:t>6</w:t>
+        </w:r>
+      </w:fldSimple>
       <w:r>
         <w:t xml:space="preserve">: </w:t>
       </w:r>
@@ -7180,129 +6910,113 @@
       </w:r>
     </w:p>
     <w:p>
-      <w:bookmarkStart w:id="14" w:name="_4goavlgycgcw" w:colFirst="0" w:colLast="0"/>
+      <w:bookmarkStart w:id="13" w:name="_4goavlgycgcw" w:colFirst="0" w:colLast="0"/>
+      <w:bookmarkEnd w:id="13"/>
+      <w:r>
+        <w:t xml:space="preserve">Data binned as ‘excellent’ or ‘good’ is likely suitable for inter-site comparisons at large scales. Data binned as ‘fair’ should only be used for limited applications. For example, ‘fair’ rated estimates could be used in aggregated regional estimates of weathering rates. Data binned as ‘caution’ should not be used without the user learning more about the site. It is possible that ‘caution’ rated estimates have lower error than expected, especially if the site they are derived from has been long-running and uses targeted sampling. It should be noted that while error ranges </w:t>
+      </w:r>
+      <w:r>
+        <w:t xml:space="preserve">are presented for each category, they are a qualitative assessment guided by the results of our experiments. Further work will be required to truly constrain expected error for such a complex problem. </w:t>
+      </w:r>
+    </w:p>
+    <w:p/>
+    <w:p>
+      <w:r>
+        <w:t xml:space="preserve">While it is beyond the scope of this effort to delineate exact boundaries for each branch in figure 5, we fully expect to be able to do so robustly as more sensor data becomes available in a variety of small watershed systems. </w:t>
+      </w:r>
+      <w:r>
+        <w:t>With adequate, widely distributed sensor data, we expect the factors identified in figure 5 could be used to sort load estimates by relative quality. C:Q coverage can</w:t>
+      </w:r>
+      <w:r>
+        <w:t xml:space="preserve"> </w:t>
+      </w:r>
+      <w:r>
+        <w:t xml:space="preserve">be </w:t>
+      </w:r>
+      <w:r>
+        <w:t xml:space="preserve">systematically </w:t>
+      </w:r>
+      <w:r>
+        <w:t>assessed</w:t>
+      </w:r>
+      <w:r>
+        <w:t xml:space="preserve"> by creating a ratio of sampled flows to observed flows over the year. </w:t>
+      </w:r>
+      <w:r>
+        <w:t>Sampling frequency can be easily evaluated from the</w:t>
+      </w:r>
+      <w:r>
+        <w:t xml:space="preserve"> stream chemistry record. The shape of the C:Q relationship can be determined by fitting a log-log simple linear model between solute concentrations and discharge at the site and assessing the slope, r-squared, and residuals of the resulting fit.</w:t>
+      </w:r>
+      <w:r>
+        <w:t xml:space="preserve"> </w:t>
+      </w:r>
+      <w:proofErr w:type="spellStart"/>
+      <w:r>
+        <w:t>Chemostatic</w:t>
+      </w:r>
+      <w:proofErr w:type="spellEnd"/>
+      <w:r>
+        <w:t xml:space="preserve"> and no pattern time series could be </w:t>
+      </w:r>
+      <w:r>
+        <w:t>differentiated</w:t>
+      </w:r>
+      <w:r>
+        <w:t xml:space="preserve"> </w:t>
+      </w:r>
+      <w:r>
+        <w:t>using</w:t>
+      </w:r>
+      <w:r>
+        <w:t xml:space="preserve"> a ratio of chemistry time series standard deviation to mean.</w:t>
+      </w:r>
+      <w:r>
+        <w:t xml:space="preserve"> </w:t>
+      </w:r>
+      <w:r>
+        <w:t>Hydrologic regime can be assessed using the Richards-Baker flashiness index (</w:t>
+      </w:r>
+      <w:r>
+        <w:t>Baker et al, 2004</w:t>
+      </w:r>
+      <w:r>
+        <w:t>)</w:t>
+      </w:r>
+      <w:r>
+        <w:t xml:space="preserve"> or using the baseflow-</w:t>
+      </w:r>
+      <w:proofErr w:type="spellStart"/>
+      <w:r>
+        <w:t>quickflow</w:t>
+      </w:r>
+      <w:proofErr w:type="spellEnd"/>
+      <w:r>
+        <w:t xml:space="preserve"> separation method used in this study</w:t>
+      </w:r>
+      <w:r>
+        <w:t>.</w:t>
+      </w:r>
+      <w:r>
+        <w:t xml:space="preserve"> While the field gathers more sensor data, we encourage the larger synthesis science community to continue to test and model the effects of these variables on load estimation.</w:t>
+      </w:r>
+    </w:p>
+    <w:p/>
+    <w:p>
+      <w:r>
+        <w:t xml:space="preserve">We hope the framework provided here can unlock </w:t>
+      </w:r>
+      <w:r>
+        <w:t xml:space="preserve">synthesis science efforts that </w:t>
+      </w:r>
+      <w:r>
+        <w:t>rely on</w:t>
+      </w:r>
+      <w:r>
+        <w:t xml:space="preserve"> load estimates and empower synthesis scientists to delve into the rich library of datasets available to them from past studies.</w:t>
+      </w:r>
+      <w:bookmarkStart w:id="14" w:name="_iijm4vvxc6mk" w:colFirst="0" w:colLast="0"/>
       <w:bookmarkEnd w:id="14"/>
-      <w:r>
-        <w:t xml:space="preserve">Data binned as ‘excellent’ or ‘good’ is likely suitable for inter-site comparisons at large scales. Data binned as ‘fair’ should only be used for limited applications. For example, ‘fair’ rated estimates could be used in aggregated regional estimates of weathering rates. Data binned as ‘caution’ should not be used without the user learning more about the site. It is possible that ‘caution’ rated estimates have lower error than expected, especially if the site they are derived from has been long-running and uses targeted sampling. It should be noted that while error ranges </w:t>
-      </w:r>
-      <w:r>
-        <w:t xml:space="preserve">are presented for each category, they are a qualitative assessment guided by the results of our experiments. Further work will be required to truly constrain expected error for such a complex problem. </w:t>
-      </w:r>
-    </w:p>
-    <w:p/>
-    <w:p>
-      <w:r>
-        <w:t xml:space="preserve">While it is beyond the scope of this effort to delineate exact boundaries for each branch in figure 5, we fully expect to be able to do so robustly as more sensor data becomes available in a variety of small watershed systems. </w:t>
-      </w:r>
-      <w:r>
-        <w:t xml:space="preserve">With adequate, widely distributed sensor data, we expect the factors identified in figure 5 could be used to sort load estimates by relative quality. </w:t>
-      </w:r>
-      <w:proofErr w:type="gramStart"/>
-      <w:r>
-        <w:t>C:Q</w:t>
-      </w:r>
-      <w:proofErr w:type="gramEnd"/>
-      <w:r>
-        <w:t xml:space="preserve"> coverage can</w:t>
-      </w:r>
-      <w:r>
-        <w:t xml:space="preserve"> </w:t>
-      </w:r>
-      <w:r>
-        <w:t xml:space="preserve">be </w:t>
-      </w:r>
-      <w:r>
-        <w:t xml:space="preserve">systematically </w:t>
-      </w:r>
-      <w:r>
-        <w:t>assessed</w:t>
-      </w:r>
-      <w:r>
-        <w:t xml:space="preserve"> by creating a ratio of sampled flows to observed flows over the year. </w:t>
-      </w:r>
-      <w:r>
-        <w:t>Sampling frequency can be easily evaluated from the</w:t>
-      </w:r>
-      <w:r>
-        <w:t xml:space="preserve"> stream chemistry record. The shape of the </w:t>
-      </w:r>
-      <w:proofErr w:type="gramStart"/>
-      <w:r>
-        <w:t>C:Q</w:t>
-      </w:r>
-      <w:proofErr w:type="gramEnd"/>
-      <w:r>
-        <w:t xml:space="preserve"> relationship can be determined by fitting a log-log simple linear model between solute concentrations and discharge at the site and assessing the slope, r-squared, and residuals of the resulting fit.</w:t>
-      </w:r>
-      <w:r>
-        <w:t xml:space="preserve"> </w:t>
-      </w:r>
-      <w:proofErr w:type="spellStart"/>
-      <w:r>
-        <w:t>Chemostatic</w:t>
-      </w:r>
-      <w:proofErr w:type="spellEnd"/>
-      <w:r>
-        <w:t xml:space="preserve"> and no pattern time series could be </w:t>
-      </w:r>
-      <w:r>
-        <w:t>differentiated</w:t>
-      </w:r>
-      <w:r>
-        <w:t xml:space="preserve"> </w:t>
-      </w:r>
-      <w:r>
-        <w:t>using</w:t>
-      </w:r>
-      <w:r>
-        <w:t xml:space="preserve"> a ratio of chemistry time series standard deviation to mean.</w:t>
-      </w:r>
-      <w:r>
-        <w:t xml:space="preserve"> </w:t>
-      </w:r>
-      <w:r>
-        <w:t>Hydrologic regime can be assessed using the Richards-Baker flashiness index (</w:t>
-      </w:r>
-      <w:r>
-        <w:t>Baker et al, 2004</w:t>
-      </w:r>
-      <w:r>
-        <w:t>)</w:t>
-      </w:r>
-      <w:r>
-        <w:t xml:space="preserve"> or using the baseflow-</w:t>
-      </w:r>
-      <w:proofErr w:type="spellStart"/>
-      <w:r>
-        <w:t>quickflow</w:t>
-      </w:r>
-      <w:proofErr w:type="spellEnd"/>
-      <w:r>
-        <w:t xml:space="preserve"> separation method used in this study</w:t>
-      </w:r>
-      <w:r>
-        <w:t>.</w:t>
-      </w:r>
-      <w:r>
-        <w:t xml:space="preserve"> While the field gathers more sensor data, we encourage the larger synthesis science community to continue to test and model the effects of these variables on load estimation.</w:t>
-      </w:r>
-    </w:p>
-    <w:p/>
-    <w:p>
-      <w:r>
-        <w:t xml:space="preserve">We hope the framework provided here can unlock </w:t>
-      </w:r>
-      <w:r>
-        <w:t xml:space="preserve">synthesis science efforts that </w:t>
-      </w:r>
-      <w:r>
-        <w:t>rely on</w:t>
-      </w:r>
-      <w:r>
-        <w:t xml:space="preserve"> load estimates and empower synthesis scientists to delve into the rich library of datasets available to them from past studies.</w:t>
-      </w:r>
-      <w:bookmarkStart w:id="15" w:name="_iijm4vvxc6mk" w:colFirst="0" w:colLast="0"/>
-      <w:bookmarkEnd w:id="15"/>
     </w:p>
     <w:p/>
     <w:p>
@@ -7657,21 +7371,7 @@
         <w:rPr>
           <w:color w:val="auto"/>
         </w:rPr>
-        <w:t xml:space="preserve">: Concentration-discharge plot for nitrate at HBEF watershed 3 for the 2016 water year. Observations are in </w:t>
-      </w:r>
-      <w:proofErr w:type="gramStart"/>
-      <w:r>
-        <w:rPr>
-          <w:color w:val="auto"/>
-        </w:rPr>
-        <w:t>black</w:t>
-      </w:r>
-      <w:proofErr w:type="gramEnd"/>
-      <w:r>
-        <w:rPr>
-          <w:color w:val="auto"/>
-        </w:rPr>
-        <w:t xml:space="preserve"> and the least squares regression line used in the rating and composite methods is in blue. Note the presence of hysteresis loops that our methods do not handle. The slope of the best fit line is </w:t>
+        <w:t xml:space="preserve">: Concentration-discharge plot for nitrate at HBEF watershed 3 for the 2016 water year. Observations are in black and the least squares regression line used in the rating and composite methods is in blue. Note the presence of hysteresis loops that our methods do not handle. The slope of the best fit line is </w:t>
       </w:r>
       <w:r>
         <w:rPr>
@@ -7808,21 +7508,7 @@
         <w:rPr>
           <w:color w:val="auto"/>
         </w:rPr>
-        <w:t xml:space="preserve"> at HBEF watershed 3 for the 2016 water year. Observations are in </w:t>
-      </w:r>
-      <w:proofErr w:type="gramStart"/>
-      <w:r>
-        <w:rPr>
-          <w:color w:val="auto"/>
-        </w:rPr>
-        <w:t>black</w:t>
-      </w:r>
-      <w:proofErr w:type="gramEnd"/>
-      <w:r>
-        <w:rPr>
-          <w:color w:val="auto"/>
-        </w:rPr>
-        <w:t xml:space="preserve"> and the least squares regression line used in the rating and composite methods is in blue. The slope of the best fit line is </w:t>
+        <w:t xml:space="preserve"> at HBEF watershed 3 for the 2016 water year. Observations are in black and the least squares regression line used in the rating and composite methods is in blue. The slope of the best fit line is </w:t>
       </w:r>
       <w:r>
         <w:rPr>

</xml_diff>